<commit_message>
Add and update a document.
Add 3 image of architecture diagram
Update the technical design doc
</commit_message>
<xml_diff>
--- a/Technical Design.docx
+++ b/Technical Design.docx
@@ -47,10 +47,137 @@
     <w:p/>
     <w:p>
       <w:pPr>
+        <w:rPr>
+          <w:noProof/>
+        </w:rPr>
+      </w:pPr>
+    </w:p>
+    <w:p>
+      <w:r>
+        <w:rPr>
+          <w:noProof/>
+        </w:rPr>
+        <w:drawing>
+          <wp:inline distT="0" distB="0" distL="0" distR="0" wp14:anchorId="4F555D15" wp14:editId="19736345">
+            <wp:extent cx="4640580" cy="4864015"/>
+            <wp:effectExtent l="0" t="0" r="7620" b="0"/>
+            <wp:docPr id="842863056" name="Picture 1" descr="A screenshot of a computer&#10;&#10;Description automatically generated"/>
+            <wp:cNvGraphicFramePr>
+              <a:graphicFrameLocks xmlns:a="http://schemas.openxmlformats.org/drawingml/2006/main" noChangeAspect="1"/>
+            </wp:cNvGraphicFramePr>
+            <a:graphic xmlns:a="http://schemas.openxmlformats.org/drawingml/2006/main">
+              <a:graphicData uri="http://schemas.openxmlformats.org/drawingml/2006/picture">
+                <pic:pic xmlns:pic="http://schemas.openxmlformats.org/drawingml/2006/picture">
+                  <pic:nvPicPr>
+                    <pic:cNvPr id="842863056" name="Picture 1" descr="A screenshot of a computer&#10;&#10;Description automatically generated"/>
+                    <pic:cNvPicPr/>
+                  </pic:nvPicPr>
+                  <pic:blipFill rotWithShape="1">
+                    <a:blip r:embed="rId4">
+                      <a:extLst>
+                        <a:ext uri="{28A0092B-C50C-407E-A947-70E740481C1C}">
+                          <a14:useLocalDpi xmlns:a14="http://schemas.microsoft.com/office/drawing/2010/main" val="0"/>
+                        </a:ext>
+                      </a:extLst>
+                    </a:blip>
+                    <a:srcRect l="24240" t="10897" r="41314" b="42378"/>
+                    <a:stretch/>
+                  </pic:blipFill>
+                  <pic:spPr bwMode="auto">
+                    <a:xfrm>
+                      <a:off x="0" y="0"/>
+                      <a:ext cx="4658389" cy="4882681"/>
+                    </a:xfrm>
+                    <a:prstGeom prst="rect">
+                      <a:avLst/>
+                    </a:prstGeom>
+                    <a:ln>
+                      <a:noFill/>
+                    </a:ln>
+                    <a:extLst>
+                      <a:ext uri="{53640926-AAD7-44D8-BBD7-CCE9431645EC}">
+                        <a14:shadowObscured xmlns:a14="http://schemas.microsoft.com/office/drawing/2010/main"/>
+                      </a:ext>
+                    </a:extLst>
+                  </pic:spPr>
+                </pic:pic>
+              </a:graphicData>
+            </a:graphic>
+          </wp:inline>
+        </w:drawing>
+      </w:r>
+    </w:p>
+    <w:p/>
+    <w:p>
+      <w:pPr>
         <w:pStyle w:val="Heading2"/>
       </w:pPr>
       <w:r>
+        <w:lastRenderedPageBreak/>
         <w:t>Level 2: Containers</w:t>
+      </w:r>
+    </w:p>
+    <w:p/>
+    <w:p>
+      <w:pPr>
+        <w:rPr>
+          <w:noProof/>
+        </w:rPr>
+      </w:pPr>
+    </w:p>
+    <w:p>
+      <w:r>
+        <w:rPr>
+          <w:noProof/>
+        </w:rPr>
+        <w:drawing>
+          <wp:inline distT="0" distB="0" distL="0" distR="0" wp14:anchorId="79FD82B4" wp14:editId="710BAC05">
+            <wp:extent cx="5417820" cy="5948236"/>
+            <wp:effectExtent l="0" t="0" r="0" b="0"/>
+            <wp:docPr id="79716207" name="Picture 2" descr="A diagram of a diagram&#10;&#10;Description automatically generated"/>
+            <wp:cNvGraphicFramePr>
+              <a:graphicFrameLocks xmlns:a="http://schemas.openxmlformats.org/drawingml/2006/main" noChangeAspect="1"/>
+            </wp:cNvGraphicFramePr>
+            <a:graphic xmlns:a="http://schemas.openxmlformats.org/drawingml/2006/main">
+              <a:graphicData uri="http://schemas.openxmlformats.org/drawingml/2006/picture">
+                <pic:pic xmlns:pic="http://schemas.openxmlformats.org/drawingml/2006/picture">
+                  <pic:nvPicPr>
+                    <pic:cNvPr id="79716207" name="Picture 2" descr="A diagram of a diagram&#10;&#10;Description automatically generated"/>
+                    <pic:cNvPicPr/>
+                  </pic:nvPicPr>
+                  <pic:blipFill rotWithShape="1">
+                    <a:blip r:embed="rId5">
+                      <a:extLst>
+                        <a:ext uri="{28A0092B-C50C-407E-A947-70E740481C1C}">
+                          <a14:useLocalDpi xmlns:a14="http://schemas.microsoft.com/office/drawing/2010/main" val="0"/>
+                        </a:ext>
+                      </a:extLst>
+                    </a:blip>
+                    <a:srcRect l="17351" t="11723" r="27919" b="10512"/>
+                    <a:stretch/>
+                  </pic:blipFill>
+                  <pic:spPr bwMode="auto">
+                    <a:xfrm>
+                      <a:off x="0" y="0"/>
+                      <a:ext cx="5426900" cy="5958205"/>
+                    </a:xfrm>
+                    <a:prstGeom prst="rect">
+                      <a:avLst/>
+                    </a:prstGeom>
+                    <a:ln>
+                      <a:noFill/>
+                    </a:ln>
+                    <a:extLst>
+                      <a:ext uri="{53640926-AAD7-44D8-BBD7-CCE9431645EC}">
+                        <a14:shadowObscured xmlns:a14="http://schemas.microsoft.com/office/drawing/2010/main"/>
+                      </a:ext>
+                    </a:extLst>
+                  </pic:spPr>
+                </pic:pic>
+              </a:graphicData>
+            </a:graphic>
+          </wp:inline>
+        </w:drawing>
       </w:r>
     </w:p>
     <w:p/>
@@ -60,6 +187,70 @@
       </w:pPr>
       <w:r>
         <w:t>Level 3: Component</w:t>
+      </w:r>
+    </w:p>
+    <w:p/>
+    <w:p>
+      <w:pPr>
+        <w:rPr>
+          <w:noProof/>
+        </w:rPr>
+      </w:pPr>
+    </w:p>
+    <w:p>
+      <w:r>
+        <w:rPr>
+          <w:noProof/>
+        </w:rPr>
+        <w:lastRenderedPageBreak/>
+        <w:drawing>
+          <wp:inline distT="0" distB="0" distL="0" distR="0" wp14:anchorId="4D4B9D6E" wp14:editId="1380058C">
+            <wp:extent cx="6614160" cy="8509682"/>
+            <wp:effectExtent l="0" t="0" r="0" b="5715"/>
+            <wp:docPr id="958386623" name="Picture 3" descr="A diagram of a company&#10;&#10;Description automatically generated"/>
+            <wp:cNvGraphicFramePr>
+              <a:graphicFrameLocks xmlns:a="http://schemas.openxmlformats.org/drawingml/2006/main" noChangeAspect="1"/>
+            </wp:cNvGraphicFramePr>
+            <a:graphic xmlns:a="http://schemas.openxmlformats.org/drawingml/2006/main">
+              <a:graphicData uri="http://schemas.openxmlformats.org/drawingml/2006/picture">
+                <pic:pic xmlns:pic="http://schemas.openxmlformats.org/drawingml/2006/picture">
+                  <pic:nvPicPr>
+                    <pic:cNvPr id="958386623" name="Picture 3" descr="A diagram of a company&#10;&#10;Description automatically generated"/>
+                    <pic:cNvPicPr/>
+                  </pic:nvPicPr>
+                  <pic:blipFill rotWithShape="1">
+                    <a:blip r:embed="rId6">
+                      <a:extLst>
+                        <a:ext uri="{28A0092B-C50C-407E-A947-70E740481C1C}">
+                          <a14:useLocalDpi xmlns:a14="http://schemas.microsoft.com/office/drawing/2010/main" val="0"/>
+                        </a:ext>
+                      </a:extLst>
+                    </a:blip>
+                    <a:srcRect l="17397" t="6642" r="12452" b="34954"/>
+                    <a:stretch/>
+                  </pic:blipFill>
+                  <pic:spPr bwMode="auto">
+                    <a:xfrm>
+                      <a:off x="0" y="0"/>
+                      <a:ext cx="6637472" cy="8539675"/>
+                    </a:xfrm>
+                    <a:prstGeom prst="rect">
+                      <a:avLst/>
+                    </a:prstGeom>
+                    <a:ln>
+                      <a:noFill/>
+                    </a:ln>
+                    <a:extLst>
+                      <a:ext uri="{53640926-AAD7-44D8-BBD7-CCE9431645EC}">
+                        <a14:shadowObscured xmlns:a14="http://schemas.microsoft.com/office/drawing/2010/main"/>
+                      </a:ext>
+                    </a:extLst>
+                  </pic:spPr>
+                </pic:pic>
+              </a:graphicData>
+            </a:graphic>
+          </wp:inline>
+        </w:drawing>
       </w:r>
     </w:p>
     <w:p/>

</xml_diff>